<commit_message>
Last sprint in CEX
</commit_message>
<xml_diff>
--- a/journal.docx
+++ b/journal.docx
@@ -235,13 +235,29 @@
     <w:p/>
     <w:p>
       <w:r>
-        <w:t xml:space="preserve">When installing slack we were pointed in the direction of certain channels to join such as #developers, #web-general and my permanent pod channel: #pod-cust-experience. Once joining each of </w:t>
+        <w:t xml:space="preserve">When installing </w:t>
+      </w:r>
+      <w:proofErr w:type="gramStart"/>
+      <w:r>
+        <w:t>slack</w:t>
+      </w:r>
+      <w:proofErr w:type="gramEnd"/>
+      <w:r>
+        <w:t xml:space="preserve"> we were pointed in the direction of certain channels to join such as #developers, #web-general and my permanent pod channel: #pod-cust-experience. Once joining each of </w:t>
       </w:r>
       <w:r>
         <w:t>these</w:t>
       </w:r>
       <w:r>
-        <w:t xml:space="preserve"> channels we were strongly urged to introduce ourselves to the groups which seemed like a daunting task; throwing our first message in to the mix in the midst of other conversations. However, replies were friendly and re-assuring. When joining my full-time pod the Agile Lead, Han Cork, welcomed me before I had the chance to say anything; which was a welcome relief. </w:t>
+        <w:t xml:space="preserve"> channels we were strongly urged to introduce ourselves to the groups which seemed like a daunting task; throwing our first message in to the mix in the midst of other conversations. However, replies were friendly and re-assuring. When joining my full-time </w:t>
+      </w:r>
+      <w:proofErr w:type="gramStart"/>
+      <w:r>
+        <w:t>pod</w:t>
+      </w:r>
+      <w:proofErr w:type="gramEnd"/>
+      <w:r>
+        <w:t xml:space="preserve"> the Agile Lead, Han Cork, welcomed me before I had the chance to say anything; which was a welcome relief. </w:t>
       </w:r>
     </w:p>
     <w:p/>
@@ -491,7 +507,21 @@
         <w:rPr>
           <w:lang w:val="en-US"/>
         </w:rPr>
-        <w:t>Jamie gave me a casual presentation of his presentation that is for testers to help them gain the right mindset; for example in relation to cognitive; motor and visual strain it is best to sacrifice motor strain if you have to sacrifice any of them. Since an extra click or two is less of a delaying/annoying factor than cognitive strain</w:t>
+        <w:t xml:space="preserve">Jamie gave me a casual presentation of his presentation that is for testers to help them gain the right mindset; for </w:t>
+      </w:r>
+      <w:proofErr w:type="gramStart"/>
+      <w:r>
+        <w:rPr>
+          <w:lang w:val="en-US"/>
+        </w:rPr>
+        <w:t>example</w:t>
+      </w:r>
+      <w:proofErr w:type="gramEnd"/>
+      <w:r>
+        <w:rPr>
+          <w:lang w:val="en-US"/>
+        </w:rPr>
+        <w:t xml:space="preserve"> in relation to cognitive; motor and visual strain it is best to sacrifice motor strain if you have to sacrifice any of them. Since an extra click or two is less of a delaying/annoying factor than cognitive strain</w:t>
       </w:r>
     </w:p>
     <w:p>
@@ -601,7 +631,21 @@
         <w:rPr>
           <w:lang w:val="en-US"/>
         </w:rPr>
-        <w:t xml:space="preserve">I managed to quickly get my local test page to look similar to Mark’s Marvellous Mockup but I had to figure out where I would go to make the “quoting…” line appear continuously with the one above; rather than starting below it. </w:t>
+        <w:t xml:space="preserve">I managed to quickly get my local test page to look similar to Mark’s Marvellous </w:t>
+      </w:r>
+      <w:proofErr w:type="gramStart"/>
+      <w:r>
+        <w:rPr>
+          <w:lang w:val="en-US"/>
+        </w:rPr>
+        <w:t>Mockup</w:t>
+      </w:r>
+      <w:proofErr w:type="gramEnd"/>
+      <w:r>
+        <w:rPr>
+          <w:lang w:val="en-US"/>
+        </w:rPr>
+        <w:t xml:space="preserve"> but I had to figure out where I would go to make the “quoting…” line appear continuously with the one above; rather than starting below it. </w:t>
       </w:r>
     </w:p>
     <w:p>
@@ -706,7 +750,21 @@
         <w:rPr>
           <w:lang w:val="en-US"/>
         </w:rPr>
-        <w:t xml:space="preserve">It felt great to be on my third day at HX and already have 2 PRs created with one already on its way to testing. I’m glad the pod had some bitesize work ready for me so I could begin to get a taste for what I’d be doing for the year. </w:t>
+        <w:t xml:space="preserve">It felt great to be on my third day at HX and already have 2 PRs created with one already on its way to testing. I’m glad the pod had some bitesize work ready for </w:t>
+      </w:r>
+      <w:proofErr w:type="gramStart"/>
+      <w:r>
+        <w:rPr>
+          <w:lang w:val="en-US"/>
+        </w:rPr>
+        <w:t>me</w:t>
+      </w:r>
+      <w:proofErr w:type="gramEnd"/>
+      <w:r>
+        <w:rPr>
+          <w:lang w:val="en-US"/>
+        </w:rPr>
+        <w:t xml:space="preserve"> so I could begin to get a taste for what I’d be doing for the year. </w:t>
       </w:r>
     </w:p>
     <w:p>
@@ -743,7 +801,15 @@
         <w:t>take.</w:t>
       </w:r>
       <w:r>
-        <w:t xml:space="preserve"> Like the anti-social path where you’re purposely trying to break stuff.. The guidebook tour where you’re sticking to exactly what is expected and nothing extra</w:t>
+        <w:t xml:space="preserve"> Like the anti-social path where you’re purposely trying to break </w:t>
+      </w:r>
+      <w:proofErr w:type="gramStart"/>
+      <w:r>
+        <w:t>stuff..</w:t>
+      </w:r>
+      <w:proofErr w:type="gramEnd"/>
+      <w:r>
+        <w:t xml:space="preserve"> The guidebook tour where you’re sticking to exactly what is expected and nothing extra</w:t>
       </w:r>
     </w:p>
     <w:p/>
@@ -838,7 +904,15 @@
     <w:p/>
     <w:p>
       <w:r>
-        <w:t xml:space="preserve">I was enjoying working and chatting with Becky so I stayed till 5:30pm when she finished so I had more opportunity to socialise with my pod members. It was definitely worth getting more comfortable with people I’d be spending a lot of time with in future. </w:t>
+        <w:t xml:space="preserve">I was enjoying working and chatting with </w:t>
+      </w:r>
+      <w:proofErr w:type="gramStart"/>
+      <w:r>
+        <w:t>Becky</w:t>
+      </w:r>
+      <w:proofErr w:type="gramEnd"/>
+      <w:r>
+        <w:t xml:space="preserve"> so I stayed till 5:30pm when she finished so I had more opportunity to socialise with my pod members. It was definitely worth getting more comfortable with people I’d be spending a lot of time with in future. </w:t>
       </w:r>
     </w:p>
     <w:p>
@@ -898,7 +972,15 @@
         <w:t>Becky</w:t>
       </w:r>
       <w:r>
-        <w:t xml:space="preserve"> agree’d.. Talked about swapping to 1 week on at a time and interchanging since it’s too hard to context switch multiple times in a day over a short ti</w:t>
+        <w:t xml:space="preserve"> </w:t>
+      </w:r>
+      <w:proofErr w:type="gramStart"/>
+      <w:r>
+        <w:t>agree’d..</w:t>
+      </w:r>
+      <w:proofErr w:type="gramEnd"/>
+      <w:r>
+        <w:t xml:space="preserve"> Talked about swapping to 1 week on at a time and interchanging since it’s too hard to context switch multiple times in a day over a short ti</w:t>
       </w:r>
       <w:r>
         <w:t>m</w:t>
@@ -916,7 +998,15 @@
     <w:p/>
     <w:p>
       <w:r>
-        <w:t xml:space="preserve">Nick Loe-Startup approached me for a chat about new products since I would be rotating their next week. He said he’ll be away on Monday but he ran me through the pod structure and their unusual Kanban board (wangban). </w:t>
+        <w:t xml:space="preserve">Nick Loe-Startup approached me for a chat about new products since I would be rotating their next week. He said he’ll be away on </w:t>
+      </w:r>
+      <w:proofErr w:type="gramStart"/>
+      <w:r>
+        <w:t>Monday</w:t>
+      </w:r>
+      <w:proofErr w:type="gramEnd"/>
+      <w:r>
+        <w:t xml:space="preserve"> but he ran me through the pod structure and their unusual Kanban board (wangban). </w:t>
       </w:r>
     </w:p>
     <w:p/>
@@ -971,7 +1061,15 @@
     <w:p/>
     <w:p>
       <w:r>
-        <w:t xml:space="preserve">I then started to look at tickets for added images to the limousine transfer and updating the SUV image on the resort transfers products. Unfortunately both images provided looked terrible when in use, they were the wrong size and didn’t scale/stretch very well. We delayed on the ticket until we get new images. </w:t>
+        <w:t xml:space="preserve">I then started to look at tickets for added images to the limousine transfer and updating the SUV image on the resort transfers products. </w:t>
+      </w:r>
+      <w:proofErr w:type="gramStart"/>
+      <w:r>
+        <w:t>Unfortunately</w:t>
+      </w:r>
+      <w:proofErr w:type="gramEnd"/>
+      <w:r>
+        <w:t xml:space="preserve"> both images provided looked terrible when in use, they were the wrong size and didn’t scale/stretch very well. We delayed on the ticket until we get new images. </w:t>
       </w:r>
     </w:p>
     <w:p/>
@@ -1059,7 +1157,15 @@
     <w:p/>
     <w:p>
       <w:r>
-        <w:t xml:space="preserve">At this point we went to talk to Nick Loe-Startup who agree’d that this ticket would take up too much time right now since Nick Patrick had other work to do rather than spending all of his time going through this ticket with me so we re-prioritised and I moved on to ticket 2355 which was to remove the mobile input’s popover from being displayed on mobile devices and replacing it with text underneath. This was an easy ticket to undertake and didn’t take too long besides some bootstrap css figuring out. Once I had this PRed and looked for a reviewer; Andrew Hart asked me for some clarification on why ‘Shared Limousine’ hadn’t been given information with the Render changes I made to give ‘Limousine Transfer’s information popovers. I told him I had no idea shared existed and that it wasn’t in the JIRA. I then investigated the config and found that SHARED_LIMOUSINE does match the kv pair for info popovers but we hadn’t been given a description to add so I requested Emma Pozzeti do this for us. </w:t>
+        <w:t xml:space="preserve">At this point we went to talk to Nick Loe-Startup who agree’d that this ticket would take up too much time right now since Nick Patrick had other work to do rather than spending all of his time going through this ticket with me so we re-prioritised and I moved on to ticket 2355 which was to remove the mobile input’s popover from being displayed on mobile devices and replacing it with text underneath. This was an easy ticket to undertake and didn’t take too long besides some bootstrap css figuring out. Once I had this PRed and looked for a reviewer; Andrew Hart asked me for some clarification on why ‘Shared Limousine’ hadn’t been given information with the Render changes I made to give ‘Limousine Transfer’s information popovers. I told him I had no idea shared existed and that it wasn’t in the JIRA. I then investigated the config and found that SHARED_LIMOUSINE does match the kv pair for info </w:t>
+      </w:r>
+      <w:proofErr w:type="gramStart"/>
+      <w:r>
+        <w:t>popovers</w:t>
+      </w:r>
+      <w:proofErr w:type="gramEnd"/>
+      <w:r>
+        <w:t xml:space="preserve"> but we hadn’t been given a description to add so I requested Emma Pozzeti do this for us. </w:t>
       </w:r>
     </w:p>
     <w:p/>
@@ -1137,7 +1243,21 @@
         <w:rPr>
           <w:lang w:val="en-US"/>
         </w:rPr>
-        <w:t xml:space="preserve"> to Erkin who seemed to give some bad answers about the schema format that I should make the transformer produce.. He complained about the booking-date format but that is created by the base transformer (transformer results are just a json merge of baseTransformer + actual product-specificTransformer). He also talked about the supplier being wrong since it isn’t an ‘’airport’’ and it should chips/fritten etc; George+Patrick confirmed </w:t>
+        <w:t xml:space="preserve"> to Erkin who seemed to give some bad answers about the schema format that I should make the transformer </w:t>
+      </w:r>
+      <w:proofErr w:type="gramStart"/>
+      <w:r>
+        <w:rPr>
+          <w:lang w:val="en-US"/>
+        </w:rPr>
+        <w:t>produce..</w:t>
+      </w:r>
+      <w:proofErr w:type="gramEnd"/>
+      <w:r>
+        <w:rPr>
+          <w:lang w:val="en-US"/>
+        </w:rPr>
+        <w:t xml:space="preserve"> He complained about the booking-date format but that is created by the base transformer (transformer results are just a json merge of baseTransformer + actual product-specificTransformer). He also talked about the supplier being wrong since it isn’t an ‘’airport’’ and it should chips/fritten etc; George+Patrick confirmed </w:t>
       </w:r>
       <w:r>
         <w:rPr>
@@ -1381,7 +1501,21 @@
         <w:rPr>
           <w:lang w:val="en-US"/>
         </w:rPr>
-        <w:t>Slow start to the day, nothing left in this sprint that isn’t blocked, in progress/PR/done at the moment. I’ve been here for an hour and a bit and I’ll I’ve done is re-run a travis build after a re-base. Connor is moving around a lot so I can’t really get anything to d</w:t>
+        <w:t xml:space="preserve">Slow start to the day, nothing left in this sprint that isn’t blocked, in progress/PR/done at the moment. I’ve been here for an hour and a bit and I’ll I’ve done is re-run a travis build after a re-base. Connor is moving around a </w:t>
+      </w:r>
+      <w:proofErr w:type="gramStart"/>
+      <w:r>
+        <w:rPr>
+          <w:lang w:val="en-US"/>
+        </w:rPr>
+        <w:t>lot</w:t>
+      </w:r>
+      <w:proofErr w:type="gramEnd"/>
+      <w:r>
+        <w:rPr>
+          <w:lang w:val="en-US"/>
+        </w:rPr>
+        <w:t xml:space="preserve"> so I can’t really get anything to d</w:t>
       </w:r>
       <w:r>
         <w:rPr>
@@ -1498,7 +1632,21 @@
         <w:rPr>
           <w:lang w:val="en-US"/>
         </w:rPr>
-        <w:t xml:space="preserve">We then had a workshop on unit testing. This showed us the libraries and tools (mocha + chai) that could be used to prove code works as expected. We were taught about when to employ unit tests and how they are one of the most basic forms of testing which purely proves that the code’s logic is in order. We were also taught about spies and stubs, which can be used to monitor a function or completely prevent the functionality respectively. Each of them having a unique use case In unit testing, including the ability to check whether a certain function was called. </w:t>
+        <w:t xml:space="preserve">We then had a workshop on unit testing. This showed us the libraries and tools (mocha + chai) that could be used to prove code works as expected. We were taught about when to employ unit tests and how they are one of the most basic forms of testing which purely proves that the code’s logic is in order. We were also taught about spies and stubs, which can be used to monitor a function or completely prevent the functionality respectively. Each of them having a unique use case </w:t>
+      </w:r>
+      <w:proofErr w:type="gramStart"/>
+      <w:r>
+        <w:rPr>
+          <w:lang w:val="en-US"/>
+        </w:rPr>
+        <w:t>In</w:t>
+      </w:r>
+      <w:proofErr w:type="gramEnd"/>
+      <w:r>
+        <w:rPr>
+          <w:lang w:val="en-US"/>
+        </w:rPr>
+        <w:t xml:space="preserve"> unit testing, including the ability to check whether a certain function was called. </w:t>
       </w:r>
     </w:p>
     <w:p>
@@ -1576,7 +1724,21 @@
         <w:rPr>
           <w:lang w:val="en-US"/>
         </w:rPr>
-        <w:t xml:space="preserve"> figure out diffing those which should be fun. In the meantime I’m working on finishing up a ticket for new products (fast track events) - need to conform to schema validation. </w:t>
+        <w:t xml:space="preserve"> figure out diffing those which should be fun. In the </w:t>
+      </w:r>
+      <w:proofErr w:type="gramStart"/>
+      <w:r>
+        <w:rPr>
+          <w:lang w:val="en-US"/>
+        </w:rPr>
+        <w:t>meantime</w:t>
+      </w:r>
+      <w:proofErr w:type="gramEnd"/>
+      <w:r>
+        <w:rPr>
+          <w:lang w:val="en-US"/>
+        </w:rPr>
+        <w:t xml:space="preserve"> I’m working on finishing up a ticket for new products (fast track events) - need to conform to schema validation. </w:t>
       </w:r>
     </w:p>
     <w:p>
@@ -1712,7 +1874,21 @@
         <w:rPr>
           <w:lang w:val="en-US"/>
         </w:rPr>
-        <w:t xml:space="preserve"> even though I was only in the last 3 days of the 2 week sprint. The first task was to write an amazon review of the sprint with a star-rating and description. I gave it two </w:t>
+        <w:t xml:space="preserve"> even though I was only in the last 3 days of the </w:t>
+      </w:r>
+      <w:proofErr w:type="gramStart"/>
+      <w:r>
+        <w:rPr>
+          <w:lang w:val="en-US"/>
+        </w:rPr>
+        <w:t>2 week</w:t>
+      </w:r>
+      <w:proofErr w:type="gramEnd"/>
+      <w:r>
+        <w:rPr>
+          <w:lang w:val="en-US"/>
+        </w:rPr>
+        <w:t xml:space="preserve"> sprint. The first task was to write an amazon review of the sprint with a star-rating and description. I gave it two </w:t>
       </w:r>
       <w:r>
         <w:rPr>
@@ -1730,7 +1906,21 @@
         <w:rPr>
           <w:lang w:val="en-US"/>
         </w:rPr>
-        <w:t xml:space="preserve">ly pickup so it was pretty dead. </w:t>
+        <w:t xml:space="preserve">ly </w:t>
+      </w:r>
+      <w:proofErr w:type="gramStart"/>
+      <w:r>
+        <w:rPr>
+          <w:lang w:val="en-US"/>
+        </w:rPr>
+        <w:t>pickup</w:t>
+      </w:r>
+      <w:proofErr w:type="gramEnd"/>
+      <w:r>
+        <w:rPr>
+          <w:lang w:val="en-US"/>
+        </w:rPr>
+        <w:t xml:space="preserve"> so it was pretty dead. </w:t>
       </w:r>
       <w:r>
         <w:rPr>
@@ -2034,7 +2224,21 @@
         <w:rPr>
           <w:lang w:val="en-US"/>
         </w:rPr>
-        <w:t>I spent my time working on new designs for the gabble login, which is the system the CC use the most. They would see this login every day so I planned on coming up with three</w:t>
+        <w:t xml:space="preserve">I spent my time working on new designs for the gabble login, which is the system the CC use the most. They would see this login every </w:t>
+      </w:r>
+      <w:proofErr w:type="gramStart"/>
+      <w:r>
+        <w:rPr>
+          <w:lang w:val="en-US"/>
+        </w:rPr>
+        <w:t>day</w:t>
+      </w:r>
+      <w:proofErr w:type="gramEnd"/>
+      <w:r>
+        <w:rPr>
+          <w:lang w:val="en-US"/>
+        </w:rPr>
+        <w:t xml:space="preserve"> so I planned on coming up with three</w:t>
       </w:r>
       <w:r>
         <w:rPr>
@@ -2472,7 +2676,21 @@
         <w:rPr>
           <w:lang w:val="en-US"/>
         </w:rPr>
-        <w:t xml:space="preserve">Today felt quite productive, I managed to expand my technical skills in the morning through exercises on Code Wars and then had a successful handover with Tom Price. I managed to pick up a lot of information about the tickets he was working on and plenty of useful knowledge I could carry on for the benefit of the pod. I’ve enjoyed stepping up and trying to absorb this info so we don’t suffer from losing the genius mind of Tom Price. </w:t>
+        <w:t xml:space="preserve">Today felt quite productive, I managed to expand my technical skills in the morning through exercises on Code Wars and then had a successful handover with Tom Price. I managed to pick up a lot of information about the tickets he was working on and plenty of useful knowledge I could carry on for the benefit of the pod. I’ve enjoyed stepping up and trying to absorb this </w:t>
+      </w:r>
+      <w:proofErr w:type="gramStart"/>
+      <w:r>
+        <w:rPr>
+          <w:lang w:val="en-US"/>
+        </w:rPr>
+        <w:t>info</w:t>
+      </w:r>
+      <w:proofErr w:type="gramEnd"/>
+      <w:r>
+        <w:rPr>
+          <w:lang w:val="en-US"/>
+        </w:rPr>
+        <w:t xml:space="preserve"> so we don’t suffer from losing the genius mind of Tom Price. </w:t>
       </w:r>
     </w:p>
     <w:p>
@@ -2716,7 +2934,35 @@
         <w:rPr>
           <w:lang w:val="en-US"/>
         </w:rPr>
-        <w:t>Today was my first day in the pod after Tom’s departure since I had workshops all day on Monday and Tuesday this week. Because of this I turned up 30 minutes early (8:30am) so that I had time to read through some of the prioritised backlog and get an extra grasp of what we’ll discuss; as well as reading through the notes I made from my meetings with Tom Price before he left the pod. This gave me the best possible chance of being able to properly explain Tom’s tickets to the group as I wanted to help pass his knowledge on and really get deeply integrated into the team by stepping up to the responsibilities of being the only in-office dev. During sprint planning I managed to help explain certain elements of Tom’s email PRs that I’m taking over from him as well as some of the duplicate-booking-service that we had discussed. This really helped make a better impression back into the pod that I’ve been focused and dedicated to picking up the pieces from Tom’s departure and helping the team to move on in the right direction. After the meeting I began to work on CEX-1726 which involved sending SMSs to customers when a duplicate booking is detected via a pubsub event. This was my first real chance to dig into a serious ticket in the CEX pod rather than small bitesize changes; which I really appreciated. I’m looking forward to the API work and back-end of some of the upcoming projects that the pod is taking on. This ticket took a little while to get going properly because there was a lot of dockyard-local setup to actually run micro services locally successfully. However, once done with this I managed to get the contact-service API to send me an SMS once dispatched by the duplicate-booking-service - All locally. Right now I need to fix a 404 error when dispatching the SMS through the production version of contact-service instead of a local version. Progress on this includes the fact that Tom Vance (big contributor on contact-service) noticed that the API endpoint now operates at http:/contact.dock-yard.io/sms rather than http://contact-service.dock-yard.io/sms like the documentation wrongly said. Hopefully I’ll be able to resolve the final stages of this 404 issue tomorrow morning and get SMS working through the production API endpoint.</w:t>
+        <w:t xml:space="preserve">Today was my first day in the pod after Tom’s departure since I had workshops all day on Monday and Tuesday this week. Because of this I turned up 30 minutes early (8:30am) so that I had time to read through some of the prioritised backlog and get an extra grasp of what we’ll discuss; as well as reading through the notes I made from my meetings with Tom Price before he left the pod. This gave me the best possible chance of being able to properly explain Tom’s tickets to the group as I wanted to help pass his knowledge on and really get deeply integrated into the team by stepping up to the responsibilities of being the only in-office dev. During sprint planning I managed to help explain certain elements of Tom’s email PRs that I’m taking over from him as well as some of the duplicate-booking-service that we had discussed. This really helped make a better impression back into the pod that I’ve been focused and dedicated to picking up the pieces from Tom’s departure and helping the team to move on in the right direction. After the meeting I began to work on CEX-1726 which involved sending SMSs to customers when a duplicate booking is detected via a pubsub event. This was my first real chance to dig into a serious ticket in the CEX pod rather than small bitesize changes; which I really appreciated. I’m looking forward to the API work and back-end of some of the upcoming projects that the pod is taking on. This ticket took a little while to get going properly because there was a lot of dockyard-local setup to actually run micro services locally successfully. However, once done with this I managed to get the contact-service API to send me an SMS once dispatched by the duplicate-booking-service - All locally. Right </w:t>
+      </w:r>
+      <w:proofErr w:type="gramStart"/>
+      <w:r>
+        <w:rPr>
+          <w:lang w:val="en-US"/>
+        </w:rPr>
+        <w:t>now</w:t>
+      </w:r>
+      <w:proofErr w:type="gramEnd"/>
+      <w:r>
+        <w:rPr>
+          <w:lang w:val="en-US"/>
+        </w:rPr>
+        <w:t xml:space="preserve"> I need to fix a 404 error when dispatching the SMS through the production version of contact-service instead of a local version. Progress on this includes the fact that Tom Vance (big contributor on contact-service) noticed that the API endpoint now operates at http:/contact.dock-yard.io/sms rather than http://contact-service.dock-yard.io/sms like the documentation wrongly said. Hopefully I’ll be able to resolve the final stages of this </w:t>
+      </w:r>
+      <w:proofErr w:type="gramStart"/>
+      <w:r>
+        <w:rPr>
+          <w:lang w:val="en-US"/>
+        </w:rPr>
+        <w:t>404 issue</w:t>
+      </w:r>
+      <w:proofErr w:type="gramEnd"/>
+      <w:r>
+        <w:rPr>
+          <w:lang w:val="en-US"/>
+        </w:rPr>
+        <w:t xml:space="preserve"> tomorrow morning and get SMS working through the production API endpoint.</w:t>
       </w:r>
     </w:p>
     <w:p>
@@ -3120,7 +3366,21 @@
         <w:rPr>
           <w:lang w:val="en-US"/>
         </w:rPr>
-        <w:t xml:space="preserve">At this time I also checked with Tom Price if there was any disadvantage to making this database transactional, which would solve the problems but feels a bit dirtier. He agreed it would still be suitable for all purposes, if it comes to that. </w:t>
+        <w:t xml:space="preserve">At this </w:t>
+      </w:r>
+      <w:proofErr w:type="gramStart"/>
+      <w:r>
+        <w:rPr>
+          <w:lang w:val="en-US"/>
+        </w:rPr>
+        <w:t>time</w:t>
+      </w:r>
+      <w:proofErr w:type="gramEnd"/>
+      <w:r>
+        <w:rPr>
+          <w:lang w:val="en-US"/>
+        </w:rPr>
+        <w:t xml:space="preserve"> I also checked with Tom Price if there was any disadvantage to making this database transactional, which would solve the problems but feels a bit dirtier. He agreed it would still be suitable for all purposes, if it comes to that. </w:t>
       </w:r>
     </w:p>
     <w:p>
@@ -3563,7 +3823,40 @@
         <w:rPr>
           <w:lang w:val="en-US"/>
         </w:rPr>
-        <w:t xml:space="preserve">Overall, this sprint didn’t feel extremely productive. After all, I’d spent an entire 2 weeks on one focal point but had a few bumps along the way. Including having to get used to the funky way the react-car-reg-lookup component is pulled into tripapp and render from a single source. Especially having worked almost exclusively on the backend booking history service recently this took some getting used to. I’m glad I managed to get there in the end and I believe my front-end skills benefitted from the experience, especially learning more about componentization. </w:t>
+        <w:t>During this sprint I also had my onboarding review. It took me about a day to prepare my notes for this as I had to compile together all of the work I’d done so far to prove my objectives had been met. I managed to pass with flying colours and I felt ecstatic that I’d achieved this. It has been an amazing start here at HX and I can’t wait to it going!</w:t>
+      </w:r>
+    </w:p>
+    <w:p>
+      <w:pPr>
+        <w:rPr>
+          <w:lang w:val="en-US"/>
+        </w:rPr>
+      </w:pPr>
+    </w:p>
+    <w:p>
+      <w:pPr>
+        <w:rPr>
+          <w:lang w:val="en-US"/>
+        </w:rPr>
+      </w:pPr>
+      <w:r>
+        <w:rPr>
+          <w:lang w:val="en-US"/>
+        </w:rPr>
+        <w:t xml:space="preserve">Overall, this sprint didn’t feel extremely productive. After all, I’d spent an entire 2 weeks on one focal point but had a few bumps along the way. Including having to get used to the funky way the react-car-reg-lookup component is pulled into tripapp and render from a single source. Especially having worked almost exclusively on the backend booking history service recently this took some getting used to. I’m glad I managed to get there in the end </w:t>
+      </w:r>
+      <w:r>
+        <w:rPr>
+          <w:lang w:val="en-US"/>
+        </w:rPr>
+        <w:lastRenderedPageBreak/>
+        <w:t>and I believe my front-end skills benefitted from the experience, especially learning more about componentization.</w:t>
+      </w:r>
+      <w:r>
+        <w:rPr>
+          <w:lang w:val="en-US"/>
+        </w:rPr>
+        <w:t xml:space="preserve"> </w:t>
       </w:r>
     </w:p>
     <w:p>
@@ -3598,7 +3891,6 @@
         <w:rPr>
           <w:lang w:val="en-US"/>
         </w:rPr>
-        <w:lastRenderedPageBreak/>
         <w:t>27/09/2017 – 10/10/2017</w:t>
       </w:r>
     </w:p>
@@ -3746,43 +4038,6 @@
         </w:rPr>
         <w:t>This piece of work went pretty well and gave me a lot of exposure to HAPI and some other microservices besides BH. It was interesting to investigate some of the legacy areas of HAPI, including this database. The work could have been a lot easier if the design was different, but we managed to make do with what we had. My communication certainly benefitted from working remotely with Adrian so much!</w:t>
       </w:r>
-      <w:bookmarkStart w:id="0" w:name="_GoBack"/>
-      <w:bookmarkEnd w:id="0"/>
-    </w:p>
-    <w:p>
-      <w:pPr>
-        <w:rPr>
-          <w:lang w:val="en-US"/>
-        </w:rPr>
-      </w:pPr>
-    </w:p>
-    <w:p>
-      <w:pPr>
-        <w:rPr>
-          <w:lang w:val="en-US"/>
-        </w:rPr>
-      </w:pPr>
-    </w:p>
-    <w:p>
-      <w:pPr>
-        <w:rPr>
-          <w:lang w:val="en-US"/>
-        </w:rPr>
-      </w:pPr>
-    </w:p>
-    <w:p>
-      <w:pPr>
-        <w:rPr>
-          <w:lang w:val="en-US"/>
-        </w:rPr>
-      </w:pPr>
-    </w:p>
-    <w:p>
-      <w:pPr>
-        <w:rPr>
-          <w:lang w:val="en-US"/>
-        </w:rPr>
-      </w:pPr>
     </w:p>
     <w:p>
       <w:pPr>
@@ -3873,7 +4128,21 @@
         <w:rPr>
           <w:lang w:val="en-US"/>
         </w:rPr>
-        <w:t xml:space="preserve">        - Jess Everton - Asked me to investigate certain product codes that were coming back with no reviews on live trip app (was before I had deployed and it seemed my updated code would fix it anyway after checking oldcrone)</w:t>
+        <w:t xml:space="preserve">        - Jess Everton - Asked me to investigate certain product codes that were coming back with no reviews on live trip app (was before I had </w:t>
+      </w:r>
+      <w:proofErr w:type="gramStart"/>
+      <w:r>
+        <w:rPr>
+          <w:lang w:val="en-US"/>
+        </w:rPr>
+        <w:t>deployed</w:t>
+      </w:r>
+      <w:proofErr w:type="gramEnd"/>
+      <w:r>
+        <w:rPr>
+          <w:lang w:val="en-US"/>
+        </w:rPr>
+        <w:t xml:space="preserve"> and it seemed my updated code would fix it anyway after checking oldcrone)</w:t>
       </w:r>
     </w:p>
     <w:p>
@@ -3964,8 +4233,16 @@
         <w:rPr>
           <w:lang w:val="en-US"/>
         </w:rPr>
-        <w:t xml:space="preserve">    - https://monosnap.com/file/6nPimtkEQ2CSF7nC9UX8CGvLWwUuFN.png ?</w:t>
-      </w:r>
+        <w:t xml:space="preserve">    - </w:t>
+      </w:r>
+      <w:proofErr w:type="gramStart"/>
+      <w:r>
+        <w:rPr>
+          <w:lang w:val="en-US"/>
+        </w:rPr>
+        <w:t>https://monosnap.com/file/6nPimtkEQ2CSF7nC9UX8CGvLWwUuFN.png ?</w:t>
+      </w:r>
+      <w:proofErr w:type="gramEnd"/>
     </w:p>
     <w:p>
       <w:pPr>
@@ -3990,7 +4267,7 @@
         <w:rPr>
           <w:lang w:val="en-US"/>
         </w:rPr>
-        <w:t xml:space="preserve">    - Nah</w:t>
+        <w:t xml:space="preserve">    - N/a</w:t>
       </w:r>
     </w:p>
     <w:p>
@@ -4040,12 +4317,24 @@
     </w:p>
     <w:p>
       <w:r>
-        <w:t>I then had my 1-2-1 with Luke Hansell after lunch where we spoke about how things have been going since onboarding. I regrettably had to tell him that my previously full diary had become bare and that I've gotten a little lazy on collecting feedback now that I've onboarded. We spoke about ways we could try to target this and now I'll hopefully be back on track with this journal as well as continuing to write about personal developments during the day; which will help me reflect on soft skills and things I don't notice usually.</w:t>
-      </w:r>
-    </w:p>
-    <w:p>
-      <w:r>
-        <w:t>After talking to Luke and being encouraged back into my old habits Louis Pryer and Jess Everton of the Parking (booking) pod approached Mark and I. They had problems with Tripapp failing to retrieve any reviews and wondered if it was related to the recent changes I'd been making to the way reviews are calculated and retrieved. It turned out it was because of some silly duplication of code across platforms. To put it simply: HAPI, which is in charge of fetching reviews, was removing 2 letter prefixes from the product codes which are simply used to identify what system they were made in. However, when Tripapp was requesting reviews it was also removing the 2 letter prefixes, meaning in certain complex scenarios we would end up removing the first 2 letters twice. Which obviously leaves an invalid product code and the reviews couldn't be found. Louis and I quickly agree'd a fix on both systems and I pushed mine into a PR very quickly for his review. Although we decided to merge this in to production tomorrow since HAPI builds can take up to an hour.</w:t>
+        <w:t xml:space="preserve">I then had my 1-2-1 with Luke Hansell after lunch where we spoke about how things have been going since onboarding. I regrettably </w:t>
+      </w:r>
+      <w:r>
+        <w:t xml:space="preserve">had to tell him </w:t>
+      </w:r>
+      <w:r>
+        <w:t>that I've gotten a little lazy on collecting feedback now that I've onboarded. We spoke about ways we could try to target this and now I'll hopefully be back on track with this journal as well as continuing to write about personal developments during the day; which will help me reflect on soft skills and things I don't notice usually.</w:t>
+      </w:r>
+    </w:p>
+    <w:p>
+      <w:r>
+        <w:t xml:space="preserve">After talking to Luke and being encouraged back into my old habits Louis Pryer and Jess Everton of the Parking (booking) pod approached Mark and </w:t>
+      </w:r>
+      <w:r>
+        <w:t>me.</w:t>
+      </w:r>
+      <w:r>
+        <w:t xml:space="preserve"> They had problems with Tripapp failing to retrieve any reviews and wondered if it was related to the recent changes I'd been making to the way reviews are calculated and retrieved. It turned out it was because of some silly duplication of code across platforms. To put it simply: HAPI, which is in charge of fetching reviews, was removing 2 letter prefixes from the product codes which are simply used to identify what system they were made in. However, when Tripapp was requesting reviews it was also removing the 2 letter prefixes, meaning in certain complex scenarios we would end up removing the first 2 letters twice. Which obviously leaves an invalid product code and the reviews couldn't be found. Louis and I quickly agree'd a fix on both systems and I pushed mine into a PR very quickly for his review. Although we decided to merge this in to production tomorrow since HAPI builds can take up to an hour.</w:t>
       </w:r>
     </w:p>
     <w:p>
@@ -4105,57 +4394,245 @@
           <w:lang w:val="en-US"/>
         </w:rPr>
         <w:lastRenderedPageBreak/>
-        <w:t>26/10</w:t>
-      </w:r>
-      <w:r>
-        <w:rPr>
-          <w:lang w:val="en-US"/>
-        </w:rPr>
-        <w:t>/2017</w:t>
-      </w:r>
-    </w:p>
-    <w:p>
-      <w:r>
-        <w:rPr>
-          <w:highlight w:val="yellow"/>
-        </w:rPr>
-        <w:t>Went to look at hammertime, got pulled into a stupid backlog call, then helping germans in a groupchat then a meeting then investigating then making a ticket then doing the work and trying to figure out why lang is EN.....</w:t>
+        <w:t>25/10/2017 – 08/11/2017</w:t>
+      </w:r>
+    </w:p>
+    <w:p>
+      <w:pPr>
+        <w:rPr>
+          <w:lang w:val="en-US"/>
+        </w:rPr>
+      </w:pPr>
+      <w:r>
+        <w:rPr>
+          <w:lang w:val="en-US"/>
+        </w:rPr>
+        <w:t xml:space="preserve">Throughout this sprint I was still dealing with the hang-up of being the go-to reviews guy. The reviews on the German site were coming through inconsistently, sometimes not being there at all and other times having a mismatch between number of ratings and actual read-able reviews. This could lead to confused customers and may frustrate some people. I unfortunately wasn’t able to help much with this as I wasn’t familiar enough with way German reviews worked. </w:t>
+      </w:r>
+    </w:p>
+    <w:p>
+      <w:pPr>
+        <w:rPr>
+          <w:lang w:val="en-US"/>
+        </w:rPr>
+      </w:pPr>
+    </w:p>
+    <w:p>
+      <w:pPr>
+        <w:rPr>
+          <w:lang w:val="en-US"/>
+        </w:rPr>
+      </w:pPr>
+      <w:r>
+        <w:rPr>
+          <w:lang w:val="en-US"/>
+        </w:rPr>
+        <w:t xml:space="preserve">Outside of this I worked on a new platform to me called Static-site-generator (SSG). This project aims to remove the moving parts of the website and just generate the site’s content statically when it’s deployed – then never changing it again until re-deployed. This can be faster than dynamic websites and removes the complexity of moving parts on the page. We were aiming to make the </w:t>
+      </w:r>
+      <w:hyperlink r:id="rId10" w:history="1">
+        <w:r>
+          <w:rPr>
+            <w:rStyle w:val="Hyperlink"/>
+            <w:lang w:val="en-US"/>
+          </w:rPr>
+          <w:t>http://www.holidayextras.co.uk/details-form-view.html</w:t>
+        </w:r>
+      </w:hyperlink>
+      <w:r>
+        <w:rPr>
+          <w:lang w:val="en-US"/>
+        </w:rPr>
+        <w:t xml:space="preserve"> pre-fill with the current user’s email if they’re logged in. To achieve </w:t>
+      </w:r>
+      <w:proofErr w:type="gramStart"/>
+      <w:r>
+        <w:rPr>
+          <w:lang w:val="en-US"/>
+        </w:rPr>
+        <w:t>this</w:t>
+      </w:r>
+      <w:proofErr w:type="gramEnd"/>
+      <w:r>
+        <w:rPr>
+          <w:lang w:val="en-US"/>
+        </w:rPr>
+        <w:t xml:space="preserve"> I had to research about Redux and figure out how to access the state-store to be able to check if the user is logged in. Once I’d figured this out the ticket wasn’t too complicated – I just had to take their email and populate a field on screen with it. It was mainly the figuring out of SSG’s compilation methods and redux that took me some time. </w:t>
+      </w:r>
+    </w:p>
+    <w:p>
+      <w:pPr>
+        <w:rPr>
+          <w:lang w:val="en-US"/>
+        </w:rPr>
+      </w:pPr>
+    </w:p>
+    <w:p>
+      <w:pPr>
+        <w:rPr>
+          <w:lang w:val="en-US"/>
+        </w:rPr>
+      </w:pPr>
+      <w:r>
+        <w:rPr>
+          <w:lang w:val="en-US"/>
+        </w:rPr>
+        <w:t xml:space="preserve">This sprint was quite interesting as I got to use a new platform that is quite unique at HX. I’ve never experience any kind of static site generation tools, so it was cool to see how this worked and actually give it a go. I’m glad to have broadened my technical skills here and also my communication due to the advice I had to seek on it directly from Warren. </w:t>
+      </w:r>
+    </w:p>
+    <w:p>
+      <w:pPr>
+        <w:pStyle w:val="Fake-header"/>
+        <w:rPr>
+          <w:lang w:val="en-US"/>
+        </w:rPr>
+      </w:pPr>
+    </w:p>
+    <w:p>
+      <w:pPr>
+        <w:pStyle w:val="Fake-header"/>
+      </w:pPr>
+      <w:r>
+        <w:t>09/11/2017 –</w:t>
+      </w:r>
+      <w:r>
+        <w:t xml:space="preserve"> 27</w:t>
+      </w:r>
+      <w:r>
+        <w:t>/11/2017</w:t>
+      </w:r>
+    </w:p>
+    <w:p>
+      <w:r>
+        <w:t xml:space="preserve">This was another one of those sprints where I had a singular focus. This time it was some front-end heavy work in tripapp. It involved overhauling the “contact us” modal design to one provided by the UXUI team. This was quite a nice challenge as I hadn’t really worked closely with the designers yet and tried to implement one of their designs. </w:t>
+      </w:r>
+    </w:p>
+    <w:p/>
+    <w:p>
+      <w:r>
+        <w:t xml:space="preserve">This went pretty well for the most part, the design being visible in the pattern library made it easy to replicate in tripapp. There were some minor css inconsistencies due to the differences in the systems, but these didn’t take much tweaking. </w:t>
+      </w:r>
+    </w:p>
+    <w:p/>
+    <w:p>
+      <w:r>
+        <w:t xml:space="preserve">The ticket originally said to do this for the UK only, but I figured it would be cleaner and easier to do it for both counties at once. However, what I failed ot realise is the difference in functionality of the two websites. Due to the lack of a live chat on the German website and no customer number the design needed to be different for them. I originally went about fixing the problems between the two myself, until it came up in conversation with Nasim who was disappointed that I changed his designs. He seemed offended that I did that, but I was just trying to get my work done ASAP, I figured sending it back and waiting would have been pretty slow. At this point I let him adapt the design for the changed requirements and he returned to me with an updated design with the </w:t>
+      </w:r>
+      <w:r>
+        <w:lastRenderedPageBreak/>
+        <w:t xml:space="preserve">hour. I was impressed with his speed here and really appreciated the turnaround time. I got straight to work on implementing the upgraded version of his deisgn. </w:t>
+      </w:r>
+    </w:p>
+    <w:p/>
+    <w:p>
+      <w:r>
+        <w:t xml:space="preserve">In the end, this ticket was a really good experience for me. I hadn’t been exposed to tripapp or the front-end very much. It was nice to have a project that contains so much visual progress, I can see exactly when I’m doing well and watch my work progress. It’s a nice feeling to have this instant feedback in the form of a prettier UI. In future I need to be more careful how I treat designers and their work, I hadn’t imagined I would offend someone by tweaking </w:t>
+      </w:r>
+      <w:proofErr w:type="gramStart"/>
+      <w:r>
+        <w:t>it</w:t>
+      </w:r>
+      <w:proofErr w:type="gramEnd"/>
+      <w:r>
+        <w:t xml:space="preserve"> but I guess I did. </w:t>
+      </w:r>
+    </w:p>
+    <w:p/>
+    <w:p>
+      <w:r>
+        <w:t>End result</w:t>
+      </w:r>
+    </w:p>
+    <w:p>
+      <w:pPr>
+        <w:pStyle w:val="ListParagraph"/>
+        <w:numPr>
+          <w:ilvl w:val="0"/>
+          <w:numId w:val="44"/>
+        </w:numPr>
+      </w:pPr>
+      <w:hyperlink r:id="rId11" w:history="1">
+        <w:r>
+          <w:rPr>
+            <w:rStyle w:val="Hyperlink"/>
+          </w:rPr>
+          <w:t>http://take.ms/JDqBA</w:t>
+        </w:r>
+      </w:hyperlink>
+    </w:p>
+    <w:p>
+      <w:pPr>
+        <w:pStyle w:val="ListParagraph"/>
+        <w:numPr>
+          <w:ilvl w:val="0"/>
+          <w:numId w:val="44"/>
+        </w:numPr>
+      </w:pPr>
+      <w:hyperlink r:id="rId12" w:history="1">
+        <w:r>
+          <w:rPr>
+            <w:rStyle w:val="Hyperlink"/>
+          </w:rPr>
+          <w:t>http://take.ms/PzoAz</w:t>
+        </w:r>
+      </w:hyperlink>
+      <w:r>
+        <w:t xml:space="preserve"> </w:t>
       </w:r>
     </w:p>
     <w:p/>
     <w:p/>
+    <w:p/>
     <w:p>
       <w:pPr>
         <w:pStyle w:val="Fake-header"/>
-        <w:rPr>
-          <w:lang w:val="en-US"/>
-        </w:rPr>
-      </w:pPr>
-      <w:r>
-        <w:rPr>
-          <w:lang w:val="en-US"/>
-        </w:rPr>
-        <w:t>31</w:t>
-      </w:r>
-      <w:r>
-        <w:rPr>
-          <w:lang w:val="en-US"/>
-        </w:rPr>
-        <w:t>/10</w:t>
-      </w:r>
-      <w:r>
-        <w:rPr>
-          <w:lang w:val="en-US"/>
-        </w:rPr>
-        <w:t>/2017</w:t>
-      </w:r>
-    </w:p>
-    <w:p>
-      <w:r>
-        <w:rPr>
-          <w:highlight w:val="yellow"/>
-        </w:rPr>
-        <w:t>Did a bit of work on Kiril's PR, mike's PR but barely anything. Now looking at SSG pages, trying to talk to SEO but they're mostly gone home</w:t>
+      </w:pPr>
+      <w:r>
+        <w:t>28/11/2017 – 20/12/2017</w:t>
+      </w:r>
+      <w:r>
+        <w:t xml:space="preserve"> - Overview</w:t>
+      </w:r>
+    </w:p>
+    <w:p>
+      <w:r>
+        <w:t xml:space="preserve">During these few weeks we had a big focus on the customer number, especially trying to get it working on render. Since render has so many brands and all of the retail and direct booking paths it was a bit more complicated than when it was put on tripapp. </w:t>
+      </w:r>
+    </w:p>
+    <w:p/>
+    <w:p>
+      <w:r>
+        <w:t xml:space="preserve">I spent a few days shadowing Kirl and Adrian remotely. They’d both worked extensively on the original customer number project and it was invaluable to gain knowledge by watching them and hearing their discussions. They talked me through the implementation of the priority-pin service on Heroku as well as how tripapp integrates with it. We then all worked together to actually start implementing this functionality in render. </w:t>
+      </w:r>
+    </w:p>
+    <w:p/>
+    <w:p>
+      <w:r>
+        <w:t xml:space="preserve">It was quite easy to do the availability, upgrades and MVP1 pages as these had already been done in tripapp. This means that the priority pin service was already designed to support these pages and the parameters they would send. All we had to do was ensure that Render sent the right params. </w:t>
+      </w:r>
+      <w:r>
+        <w:t xml:space="preserve">This didn’t take long before the customer number was successfully appearing on render’s availability pages. We then expanded it to the other 2 simple pages. This had all gone relatively smoothly so far. </w:t>
+      </w:r>
+    </w:p>
+    <w:p/>
+    <w:p>
+      <w:r>
+        <w:t xml:space="preserve">Next, we wanted to put the customer number on Render’s MMB page, which is where the unknown territory started. We had to first modify the priority pin service to understand what page MMB was and what data it would need attached. Once we’d done this we just had to make render send through the right data, but we’re not done yet. </w:t>
+      </w:r>
+    </w:p>
+    <w:p/>
+    <w:p>
+      <w:r>
+        <w:lastRenderedPageBreak/>
+        <w:t>Finally, we had to work on gabble to ensure that the CC staff could actually use these new customer numbers. If the number didn’t open for the CC on the correct page where the customer was then the whole thing would be pointless. Once we’d managed to get this fragment working the whole thing could work together, creating a full flow from the generation of a customer number to the population of the CC’s page.</w:t>
+      </w:r>
+    </w:p>
+    <w:p/>
+    <w:p>
+      <w:r>
+        <w:t xml:space="preserve">I was glad to have the chance to work on this project with Adrian and Kiril, especially as Kiril </w:t>
+      </w:r>
+      <w:r>
+        <w:t xml:space="preserve">was becoming busy with the purple parking pod he was also part of – it was important to pick up his knowledge on the customer pin whilst he was still around. The remote calls with both Bulgarian developers have really helped me enhance my communication skills, turning me into a more well-rounded developer rather than just a strong coder. </w:t>
       </w:r>
     </w:p>
     <w:p/>
@@ -4165,18 +4642,46 @@
         <w:pStyle w:val="Fake-header"/>
       </w:pPr>
       <w:r>
-        <w:t>17/11</w:t>
+        <w:t>08/12</w:t>
       </w:r>
       <w:r>
         <w:t>/2017</w:t>
       </w:r>
-    </w:p>
-    <w:p>
-      <w:r>
-        <w:rPr>
-          <w:highlight w:val="yellow"/>
-        </w:rPr>
-        <w:t>Got pulled into a random meeting with Nathan Scott and Sam Smart today since apparently some stuff me and Sam complained about Jamie in the office came off as tester-hatred and he wanted to see how we feel about the process and understand our problems.</w:t>
+      <w:r>
+        <w:t xml:space="preserve"> – Welcome Jordan</w:t>
+      </w:r>
+    </w:p>
+    <w:p>
+      <w:r>
+        <w:t>Today I spent the day teaching a new guy the ropes of CEX.</w:t>
+      </w:r>
+    </w:p>
+    <w:p>
+      <w:r>
+        <w:t xml:space="preserve">Jordan Claque is his name and he spent the entire day shadowing me from about 10:30am onwards. We started having a chat with Sam and I, both helping him get to know all of the projects that CEX has. It was a bit awkward at first trying to scramble for things to explain and say but eventually we sat down </w:t>
+      </w:r>
+      <w:r>
+        <w:t>together,</w:t>
+      </w:r>
+      <w:r>
+        <w:t xml:space="preserve"> and I talked him through the work I've been doing and we loosely pair programmed some of the work - Using his input for validation and sometimes coding improvements (input cookies check instead of a callback param)</w:t>
+      </w:r>
+    </w:p>
+    <w:p>
+      <w:r>
+        <w:t xml:space="preserve">He will be joining this pod so it's good to hit the ground running and start building a bond at the early stages, as well as helping him get to grips with the projects we have. Towards the afternoon we found a bitesize ticket for him to do: CEX-2025 - To add a "current product" title to MMB's P2P page we've been working on. I helped get him set up on Adrian's branch and then tried to let him find his feet a little, answering some questions as he went. It took a little bit of </w:t>
+      </w:r>
+      <w:r>
+        <w:t>time,</w:t>
+      </w:r>
+      <w:r>
+        <w:t xml:space="preserve"> but he found the right area and made the change. I told him to use Jamie for advice on UXUI and they made a prettier design with a </w:t>
+      </w:r>
+      <w:r>
+        <w:t>panelled</w:t>
+      </w:r>
+      <w:r>
+        <w:t xml:space="preserve"> header. We then spent time trying to get an automated test working for this but struggled with bad re-mock dates since the branch was so old. Some of this will be automatically fixed when we merge master back in and take Sam's recent changes. However, I feel that it really helped me notice how far my social abilities have come to be able to spend an entire day with someone new and not really struggle to talk much and survive the day whilst being productive and teaching him as much as I could. I don't think I would have been near this confident or comfortable to help guide someone so much had I not had 5 months experience at HX. I also noticed that I used a lot more assertive language and prompts now; which is something I mentioned in my previous review - that my language was too wishy washy and unconfident. I believe that has made a change for the better nowadays and I confidently lead this newcomer to a reasonable understanding of CEX and some of our systems.</w:t>
       </w:r>
     </w:p>
     <w:p/>
@@ -4186,338 +4691,316 @@
         <w:pStyle w:val="Fake-header"/>
       </w:pPr>
       <w:r>
-        <w:t>22/11</w:t>
-      </w:r>
-      <w:r>
-        <w:t>/2017 – Don’t look back in anger</w:t>
-      </w:r>
-    </w:p>
-    <w:p>
-      <w:pPr>
-        <w:rPr>
-          <w:highlight w:val="yellow"/>
-        </w:rPr>
-      </w:pPr>
-      <w:r>
-        <w:rPr>
-          <w:highlight w:val="yellow"/>
-        </w:rPr>
-        <w:t>The last 2 weeks</w:t>
-      </w:r>
-    </w:p>
-    <w:p>
-      <w:pPr>
-        <w:numPr>
-          <w:ilvl w:val="0"/>
-          <w:numId w:val="37"/>
-        </w:numPr>
-        <w:rPr>
-          <w:highlight w:val="yellow"/>
-        </w:rPr>
-      </w:pPr>
-      <w:r>
-        <w:rPr>
-          <w:highlight w:val="yellow"/>
-        </w:rPr>
-        <w:t>Cautions</w:t>
-      </w:r>
-    </w:p>
-    <w:p>
-      <w:pPr>
-        <w:numPr>
-          <w:ilvl w:val="1"/>
-          <w:numId w:val="38"/>
-        </w:numPr>
-        <w:rPr>
-          <w:highlight w:val="yellow"/>
-        </w:rPr>
-      </w:pPr>
-      <w:r>
-        <w:rPr>
-          <w:highlight w:val="yellow"/>
-        </w:rPr>
-        <w:t>Be more careful with what I say</w:t>
-      </w:r>
-    </w:p>
-    <w:p>
-      <w:pPr>
-        <w:numPr>
-          <w:ilvl w:val="1"/>
-          <w:numId w:val="38"/>
-        </w:numPr>
-        <w:rPr>
-          <w:highlight w:val="yellow"/>
-        </w:rPr>
-      </w:pPr>
-      <w:r>
-        <w:rPr>
-          <w:highlight w:val="yellow"/>
-        </w:rPr>
-        <w:t>Take longer to think of who might be impacted, who's around?</w:t>
-      </w:r>
-    </w:p>
-    <w:p>
-      <w:pPr>
-        <w:numPr>
-          <w:ilvl w:val="1"/>
-          <w:numId w:val="38"/>
-        </w:numPr>
-        <w:rPr>
-          <w:highlight w:val="yellow"/>
-        </w:rPr>
-      </w:pPr>
-      <w:r>
-        <w:rPr>
-          <w:highlight w:val="yellow"/>
-        </w:rPr>
-        <w:t>Time, place, people - What is appropriate in the situation?</w:t>
-      </w:r>
-    </w:p>
-    <w:p>
-      <w:pPr>
-        <w:numPr>
-          <w:ilvl w:val="1"/>
-          <w:numId w:val="38"/>
-        </w:numPr>
-        <w:rPr>
-          <w:highlight w:val="yellow"/>
-        </w:rPr>
-      </w:pPr>
-      <w:r>
-        <w:rPr>
-          <w:highlight w:val="yellow"/>
-        </w:rPr>
-        <w:t>Bring problems up with the person themselves in a fair environment</w:t>
-      </w:r>
-    </w:p>
-    <w:p>
-      <w:pPr>
-        <w:numPr>
-          <w:ilvl w:val="2"/>
-          <w:numId w:val="39"/>
-        </w:numPr>
-        <w:rPr>
-          <w:highlight w:val="yellow"/>
-        </w:rPr>
-      </w:pPr>
-      <w:r>
-        <w:rPr>
-          <w:highlight w:val="yellow"/>
-        </w:rPr>
-        <w:t>Good points:</w:t>
-      </w:r>
-    </w:p>
-    <w:p>
-      <w:pPr>
-        <w:numPr>
-          <w:ilvl w:val="3"/>
-          <w:numId w:val="40"/>
-        </w:numPr>
-        <w:rPr>
-          <w:highlight w:val="yellow"/>
-        </w:rPr>
-      </w:pPr>
-      <w:r>
-        <w:rPr>
-          <w:highlight w:val="yellow"/>
-        </w:rPr>
-        <w:t>I took feedback on board quickly, talking to Jamie straight after the incidents and seeking a solution and re-assuring him that I didn't mean to offend him. We both agree'd that we know that, we have a similar attitude and he understands the way I am</w:t>
-      </w:r>
-    </w:p>
-    <w:p>
-      <w:pPr>
-        <w:numPr>
-          <w:ilvl w:val="3"/>
-          <w:numId w:val="40"/>
-        </w:numPr>
-        <w:rPr>
-          <w:highlight w:val="yellow"/>
-        </w:rPr>
-      </w:pPr>
-      <w:r>
-        <w:rPr>
-          <w:highlight w:val="yellow"/>
-        </w:rPr>
-        <w:t>40 Minute call</w:t>
-      </w:r>
-    </w:p>
-    <w:p>
-      <w:pPr>
-        <w:numPr>
-          <w:ilvl w:val="3"/>
-          <w:numId w:val="40"/>
-        </w:numPr>
-        <w:rPr>
-          <w:highlight w:val="yellow"/>
-        </w:rPr>
-      </w:pPr>
-      <w:r>
-        <w:rPr>
-          <w:highlight w:val="yellow"/>
-        </w:rPr>
-        <w:t>Messaging him about scenarios</w:t>
-      </w:r>
-    </w:p>
-    <w:p>
-      <w:pPr>
-        <w:numPr>
-          <w:ilvl w:val="3"/>
-          <w:numId w:val="40"/>
-        </w:numPr>
-        <w:rPr>
-          <w:highlight w:val="yellow"/>
-        </w:rPr>
-      </w:pPr>
-      <w:r>
-        <w:rPr>
-          <w:highlight w:val="yellow"/>
-        </w:rPr>
-        <w:t>Sharing my unit test scenarios with him, explaining the differences</w:t>
-      </w:r>
-    </w:p>
-    <w:p>
-      <w:pPr>
-        <w:numPr>
-          <w:ilvl w:val="0"/>
-          <w:numId w:val="40"/>
-        </w:numPr>
-        <w:rPr>
-          <w:highlight w:val="yellow"/>
-        </w:rPr>
-      </w:pPr>
-      <w:r>
-        <w:rPr>
-          <w:highlight w:val="yellow"/>
-        </w:rPr>
-        <w:t>My attitude towards tickets needs improving</w:t>
-      </w:r>
-    </w:p>
-    <w:p>
-      <w:pPr>
-        <w:numPr>
-          <w:ilvl w:val="1"/>
-          <w:numId w:val="41"/>
-        </w:numPr>
-        <w:rPr>
-          <w:highlight w:val="yellow"/>
-        </w:rPr>
-      </w:pPr>
-      <w:r>
-        <w:rPr>
-          <w:highlight w:val="yellow"/>
-        </w:rPr>
         <w:lastRenderedPageBreak/>
-        <w:t>Probably settled in too much, being too honest, or too vocal even though I'd still do the tickets</w:t>
-      </w:r>
-    </w:p>
-    <w:p>
-      <w:pPr>
-        <w:numPr>
-          <w:ilvl w:val="0"/>
-          <w:numId w:val="41"/>
-        </w:numPr>
-        <w:rPr>
-          <w:highlight w:val="yellow"/>
-        </w:rPr>
-      </w:pPr>
-      <w:r>
-        <w:rPr>
-          <w:highlight w:val="yellow"/>
-        </w:rPr>
-        <w:t>Actual approach to work is still strong, always communicating with people when I need to,</w:t>
-      </w:r>
-    </w:p>
-    <w:p>
-      <w:pPr>
-        <w:numPr>
-          <w:ilvl w:val="1"/>
-          <w:numId w:val="42"/>
-        </w:numPr>
-        <w:rPr>
-          <w:highlight w:val="yellow"/>
-        </w:rPr>
-      </w:pPr>
-      <w:r>
-        <w:rPr>
-          <w:highlight w:val="yellow"/>
-        </w:rPr>
-        <w:t>been a bit better at approaching Kiril/Adrian and calling them sometimes</w:t>
-      </w:r>
-    </w:p>
-    <w:p>
-      <w:pPr>
-        <w:numPr>
-          <w:ilvl w:val="1"/>
-          <w:numId w:val="42"/>
-        </w:numPr>
-        <w:rPr>
-          <w:highlight w:val="yellow"/>
-        </w:rPr>
-      </w:pPr>
-      <w:r>
-        <w:rPr>
-          <w:highlight w:val="yellow"/>
-        </w:rPr>
-        <w:t>(previously talked that I don't really seek their help too often)</w:t>
-      </w:r>
-    </w:p>
-    <w:p>
-      <w:pPr>
-        <w:numPr>
-          <w:ilvl w:val="0"/>
-          <w:numId w:val="42"/>
-        </w:numPr>
-        <w:rPr>
-          <w:highlight w:val="yellow"/>
-        </w:rPr>
-      </w:pPr>
-      <w:r>
-        <w:rPr>
-          <w:highlight w:val="yellow"/>
-        </w:rPr>
-        <w:t>Need to get more involved with stuff outside of sprint work</w:t>
-      </w:r>
-    </w:p>
-    <w:p>
-      <w:pPr>
-        <w:numPr>
-          <w:ilvl w:val="1"/>
-          <w:numId w:val="43"/>
-        </w:numPr>
-        <w:rPr>
-          <w:highlight w:val="yellow"/>
-        </w:rPr>
-      </w:pPr>
-      <w:r>
-        <w:rPr>
-          <w:highlight w:val="yellow"/>
-        </w:rPr>
-        <w:t>Expedites</w:t>
-      </w:r>
-    </w:p>
-    <w:p>
-      <w:pPr>
-        <w:numPr>
-          <w:ilvl w:val="1"/>
-          <w:numId w:val="43"/>
-        </w:numPr>
-        <w:rPr>
-          <w:highlight w:val="yellow"/>
-        </w:rPr>
-      </w:pPr>
-      <w:r>
-        <w:rPr>
-          <w:highlight w:val="yellow"/>
-        </w:rPr>
-        <w:t>Projects</w:t>
-      </w:r>
-    </w:p>
-    <w:p>
-      <w:r>
-        <w:rPr>
-          <w:highlight w:val="yellow"/>
-        </w:rPr>
-        <w:t>Find a stretch - talk to some people who hold it and message Luke</w:t>
+        <w:t>11/12/2017</w:t>
+      </w:r>
+      <w:r>
+        <w:t xml:space="preserve"> – CEXPedite</w:t>
+      </w:r>
+      <w:r>
+        <w:t>?</w:t>
+      </w:r>
+    </w:p>
+    <w:p>
+      <w:r>
+        <w:t>Today was quite an eventful Monday, it started off quite normally - Just trying to write tests and helping Jordan a little bit. It was also extremely snow-y but none of it 'pitched'. Anyway, early in the morning there was an expedite on Render that I got a little bit involved in since I set out to in my objectives with Luke. I mainly helped Rosie/Sam investigate and it was caused by an issue where Slav merged his HAPI work before his Render work by mistake and left the payment page broken. This prevented customers making bookings on some older browsers as well as the partner sites that use Render.</w:t>
+      </w:r>
+    </w:p>
+    <w:p>
+      <w:r>
+        <w:t xml:space="preserve">Throughout the afternoon we were having a lot of discussion about how to handle the requests to the Priority Pin service on Heroku. It's hosted externally on Herokuapp and I asked Adrian to check with Pod-PII (Personally identifiable information team who fixed previous data breach issues) and the approach seemed a bit off. Upon some further investigation we found that our changes to allow the Manage-My-Booking (MMB) pages to use the service had actually put customer data at risk. We were storing their booking reference and user_ext_id (identifies the user) against the priority pin which is publicly accessible. This means that any person (or scraping bot) would be able to pull back this information and be able to View/Amend and even Cancel customer's bookings. </w:t>
+      </w:r>
+      <w:r>
+        <w:t>Obviously,</w:t>
+      </w:r>
+      <w:r>
+        <w:t xml:space="preserve"> this is a huge security flaw that we'd introduced via Render. </w:t>
+      </w:r>
+      <w:r>
+        <w:t>However,</w:t>
+      </w:r>
+      <w:r>
+        <w:t xml:space="preserve"> after a bit more investigation Tripapp was also storing customer emails against these numbers and could have been exploited by members of the public for potentially 3 years. At this point our discussion got pretty involved and the entire Pod joined a call to resolve the issues. We ended up deleting all current entries in the Heroku</w:t>
+      </w:r>
+      <w:r>
+        <w:t xml:space="preserve"> </w:t>
+      </w:r>
+      <w:r>
+        <w:t xml:space="preserve">app database so that all currently stored information was removed from public visibility. We also then put in a pull request into the Priority Pin service to disable all of </w:t>
+      </w:r>
+      <w:r>
+        <w:t>its</w:t>
+      </w:r>
+      <w:r>
+        <w:t xml:space="preserve"> functionality - prevent generation of numbers (and therefore the storage of customer info) and re-culled the database once this was live. Looking back, I knew it was a publicly accessible source of information but hadn't realised that we were storing such important information there. I always thought we only stored basic information about the customer's search etc so that the CC could provide contextualised help. We'll hopefully move the service all to a micro-service instead which will put the features under </w:t>
+      </w:r>
+      <w:proofErr w:type="gramStart"/>
+      <w:r>
+        <w:t>the .dockyard</w:t>
+      </w:r>
+      <w:proofErr w:type="gramEnd"/>
+      <w:r>
+        <w:t xml:space="preserve">-io domain which is already internally secure. This is something we discussed at this sprint planning and I pushed for over the </w:t>
+      </w:r>
+      <w:r>
+        <w:t>Christmas</w:t>
+      </w:r>
+      <w:r>
+        <w:t xml:space="preserve"> period where we're not allowed to deploy anything big anyway. We'll see tomorrow what happens to this sprint since it was all based on the customer number and now that is on a hiatus. Fun fun!</w:t>
+      </w:r>
+    </w:p>
+    <w:p/>
+    <w:p/>
+    <w:p/>
+    <w:p>
+      <w:pPr>
+        <w:pStyle w:val="Fake-header"/>
+      </w:pPr>
+      <w:r>
+        <w:t>20/12/2017 – 03/01/2018</w:t>
+      </w:r>
+    </w:p>
+    <w:p>
+      <w:r>
+        <w:t xml:space="preserve">Due to the fact that Christmas through new year’s is one of our busiest booking periods we weren’t really allowed to deploy any work during this sprint. Myself, Sam and Nathan were the only people really in the office much and the main aim for us being there was in case of emergencies. We were even told this by the business, that all we really want is a good base level of coverage over Christmas in case of expedites. </w:t>
+      </w:r>
+    </w:p>
+    <w:p/>
+    <w:p>
+      <w:r>
+        <w:lastRenderedPageBreak/>
+        <w:t>Due to this the only code I really deployed was an update to my Contact Us Modal, this change was purely to adapt the times to our Christmas hours and another deployment later to update to the New Year’s hours, exciting stuff.</w:t>
+      </w:r>
+    </w:p>
+    <w:p/>
+    <w:p>
+      <w:r>
+        <w:t xml:space="preserve">Outside of this I helped Sam look at updating the Zendesk booking information app to V2 of Zendesk’s app API. This was quite a good thing to help out with as it didn’t really require deploying to our main site and couldn’t break anything vital. </w:t>
+      </w:r>
+      <w:r>
+        <w:t xml:space="preserve">We worked together slowly fixing all of the areas that had changes going from v1 to v2, we found Zendesks conversion tool and guide quite useless and ended up doing it by hand. </w:t>
+      </w:r>
+    </w:p>
+    <w:p/>
+    <w:p/>
+    <w:p/>
+    <w:p>
+      <w:pPr>
+        <w:pStyle w:val="Fake-header"/>
+      </w:pPr>
+      <w:r>
+        <w:t>03/01/2018 – 18/01/2018</w:t>
+      </w:r>
+    </w:p>
+    <w:p>
+      <w:r>
+        <w:t xml:space="preserve">Having just started to recover from the Christmas lull and being allowed to deploy work again I was looking forward to this sprint. </w:t>
+      </w:r>
+      <w:r>
+        <w:t xml:space="preserve">My main focus ended up being to re-instate the priority pin in a secure fashion. We previously pulled it because it had the potential to be leaking sensitive customer info, as well as providing the possibility for anyone to modify/cancel a customer’s bookings – provided they found the right information from our </w:t>
+      </w:r>
+      <w:r>
+        <w:rPr>
+          <w:b/>
+          <w:bCs/>
+          <w:color w:val="FF0000"/>
+        </w:rPr>
+        <w:t xml:space="preserve">public </w:t>
+      </w:r>
+      <w:r>
+        <w:t xml:space="preserve">service. </w:t>
+      </w:r>
+    </w:p>
+    <w:p/>
+    <w:p>
+      <w:r>
+        <w:t xml:space="preserve">To deal with this issue we ultimately wanted to move the priority pin project to a microservice so that it would be secured by default due to the privacy settings of the dock-yard.io domain. However, this would have taken extra time and we instead opted for a faster solution that provided ample security, routing through HAPI. If we targeted the priority pin via HAPI you would need a valid HAPI token to set or retrieve information. This would be safe from interference as nobody on the outside world should have a HAPI token. </w:t>
+      </w:r>
+    </w:p>
+    <w:p/>
+    <w:p>
+      <w:r>
+        <w:t xml:space="preserve">This seemed like our best option and I started to implement it with Adrian and Jordan. We all worked together, using Adrian’s extensive HAPI knowledge to guide the both of us. I believe Jordan found good value in pairing up and gaining an insight into Adrian’s knowledge. I believe I worked well to bridge the gap between the 2 since I had formed bonds with both and Jordan and Adrian hadn’t spoken as much. This worked really </w:t>
+      </w:r>
+      <w:proofErr w:type="gramStart"/>
+      <w:r>
+        <w:t>well</w:t>
+      </w:r>
+      <w:proofErr w:type="gramEnd"/>
+      <w:r>
+        <w:t xml:space="preserve"> and we managed to provide a sensible solution to the problem. We were able to re-instate the priority pin without the fear customer data being in danger. We even spent a few hours trying our best so break in again to see if we could get any customer info. (Without just using a valid HAPI token of course)</w:t>
+      </w:r>
+    </w:p>
+    <w:p/>
+    <w:p>
+      <w:r>
+        <w:t>The three of us were happy that we’d done this successfully and we deployed the change to HAPI, followed by modifying Render+Tripapp to talk to HAPI for customer numbers now instead of directly to the priority pin. HAPI sate there as a gate keeper, checking for valid tokens before lettings anyone through.</w:t>
+      </w:r>
+    </w:p>
+    <w:p/>
+    <w:p>
+      <w:r>
+        <w:lastRenderedPageBreak/>
+        <w:t>Ultimately, we managed to provide a sensible solution within a good timeframe thanks to smart thinking. It would have been easy to have gone down the microservice route as the “obvious” solution but it definitely would have taken longer. I appreciate when solutions can be found without extreme overhead or time wastage. This was a really good example of that. I think in future I would like to take the lead more with Adrian, in contrast to my calls with Mike I don’t really ever ‘drive’ the pairing</w:t>
+      </w:r>
+      <w:r>
+        <w:t xml:space="preserve"> when I speak to Adrian</w:t>
+      </w:r>
+      <w:r>
+        <w:t xml:space="preserve">. </w:t>
+      </w:r>
+    </w:p>
+    <w:p/>
+    <w:p/>
+    <w:p>
+      <w:pPr>
+        <w:pStyle w:val="Fake-header"/>
+      </w:pPr>
+      <w:r>
+        <w:t>19/01/2018 –</w:t>
+      </w:r>
+      <w:r>
+        <w:t xml:space="preserve"> 05</w:t>
+      </w:r>
+      <w:r>
+        <w:t>/02/2018</w:t>
+      </w:r>
+    </w:p>
+    <w:p>
+      <w:r>
+        <w:t xml:space="preserve">Over the course of this sprint we were </w:t>
+      </w:r>
+      <w:r>
+        <w:t>working on the finishing touches</w:t>
+      </w:r>
+      <w:r>
+        <w:t xml:space="preserve"> for our big pro</w:t>
+      </w:r>
+      <w:r>
+        <w:t xml:space="preserve">duct to product (P2P) release. </w:t>
+      </w:r>
+      <w:r>
+        <w:t xml:space="preserve"> </w:t>
+      </w:r>
+      <w:r>
+        <w:t xml:space="preserve">This feature would allow customers on MMB to switch their product for another one if they wanted to, similar to terminal-to-terminal but for ALL products at that location. </w:t>
+      </w:r>
+    </w:p>
+    <w:p/>
+    <w:p>
+      <w:r>
+        <w:t xml:space="preserve">The area I ended up focusing on during this sprint was the Cancellation (canx) waiver. This waiver could be purchased as a payment-page addon and prevents the customer having to pay full price if they choose to cancel their bookings. </w:t>
+      </w:r>
+      <w:r>
+        <w:t xml:space="preserve">However, we have 2 types of products, flex and non-flex. </w:t>
+      </w:r>
+    </w:p>
+    <w:p/>
+    <w:p>
+      <w:r>
+        <w:t>With a flex product the user should be able to buy a waiver</w:t>
+      </w:r>
+    </w:p>
+    <w:p>
+      <w:r>
+        <w:t xml:space="preserve">With a non-flex product, the user should </w:t>
+      </w:r>
+      <w:r>
+        <w:rPr>
+          <w:b/>
+          <w:bCs/>
+        </w:rPr>
+        <w:t>not</w:t>
+      </w:r>
+      <w:r>
+        <w:t xml:space="preserve"> be able to buy a waiver</w:t>
+      </w:r>
+    </w:p>
+    <w:p/>
+    <w:p>
+      <w:r>
+        <w:t>So, what happens when trying to switch products with a cancellation waiver purchased?</w:t>
+      </w:r>
+    </w:p>
+    <w:p/>
+    <w:p>
+      <w:r>
+        <w:t xml:space="preserve">I started this as a spike. We had no idea what would happen in the background. </w:t>
+      </w:r>
+    </w:p>
+    <w:p/>
+    <w:p>
+      <w:r>
+        <w:t>We originally approached this with the assumption that the waiver doesn't transfer automatically because we had seen that it didn't before in our previous T2T project.</w:t>
+      </w:r>
+    </w:p>
+    <w:p>
+      <w:r>
+        <w:t>However, from what I have seen this actually does seem to be handled automagically by CHIPs</w:t>
+      </w:r>
+      <w:r>
+        <w:t xml:space="preserve">, whether the new product is flex or non-flex. This means that we wouldn’t be refunding the customer for the waiver add-on and they could get extremely annoyed, as clear as we try to make our </w:t>
+      </w:r>
+      <w:r>
+        <w:rPr>
+          <w:b/>
+          <w:bCs/>
+        </w:rPr>
+        <w:t>non</w:t>
+      </w:r>
+      <w:r>
+        <w:t xml:space="preserve">-flex products. </w:t>
+      </w:r>
+    </w:p>
+    <w:p/>
+    <w:p>
+      <w:r>
+        <w:t xml:space="preserve">I spoke to Chrissy Garnett and Lyndsey Stapley for a while and they concluded that the waiver is handled in the background with no regard to the products being flex or non-flex. This was because CHIPs </w:t>
+      </w:r>
+      <w:proofErr w:type="gramStart"/>
+      <w:r>
+        <w:t>doesn’t</w:t>
+      </w:r>
+      <w:proofErr w:type="gramEnd"/>
+      <w:r>
+        <w:t xml:space="preserve"> know at that point which products are or aren’t flexible. I was told this would take a lot of Chauntry work.</w:t>
+      </w:r>
+    </w:p>
+    <w:p/>
+    <w:p>
+      <w:r>
+        <w:lastRenderedPageBreak/>
+        <w:t xml:space="preserve">The easiest alternative solution would be to just hide all non-flex products from the P2P search if you have a waiver. </w:t>
+      </w:r>
+    </w:p>
+    <w:p/>
+    <w:p>
+      <w:r>
+        <w:t xml:space="preserve">I spent some time investigating if HAPI could remove and re-fund the waiver separately on a flex -&gt; non-flex transfer but had no luck. The pod agreed that we should implement the solution above. </w:t>
+      </w:r>
+    </w:p>
+    <w:p/>
+    <w:p>
+      <w:r>
+        <w:t xml:space="preserve">I got to work and </w:t>
+      </w:r>
+      <w:r>
+        <w:t xml:space="preserve">implemented a solution in the controller that restricted non-flex products from showing up if the current booking had a cancellation waiver. This worked like a charm. However, I had a few days of frustration on some tests that were failing for no good reason. They always passed locally and were completely </w:t>
+      </w:r>
+      <w:r>
+        <w:t>fixtured,</w:t>
+      </w:r>
+      <w:r>
+        <w:t xml:space="preserve"> so I couldn’t under</w:t>
+      </w:r>
+      <w:r>
+        <w:t xml:space="preserve">stand. After a while Tom Price spent 3 hours helping me look into it and eventually we got it fixed. </w:t>
+      </w:r>
+    </w:p>
+    <w:p/>
+    <w:p>
+      <w:r>
+        <w:t xml:space="preserve">Thanks to this work I believe my investigative skills really improved, it took a lot of digging to figure out the answers. And my problem solving came into play when I had to offer up a few solutions to my pod. </w:t>
       </w:r>
     </w:p>
     <w:p/>
@@ -4526,108 +5009,50 @@
     <w:p/>
     <w:p>
       <w:pPr>
-        <w:rPr>
-          <w:lang w:val="en-US"/>
-        </w:rPr>
-      </w:pPr>
-    </w:p>
-    <w:p>
-      <w:pPr>
-        <w:rPr>
-          <w:lang w:val="en-US"/>
-        </w:rPr>
-      </w:pPr>
-    </w:p>
-    <w:p>
-      <w:pPr>
-        <w:rPr>
-          <w:lang w:val="en-US"/>
-        </w:rPr>
-      </w:pPr>
-    </w:p>
-    <w:p>
-      <w:pPr>
         <w:pStyle w:val="Fake-header"/>
-        <w:rPr>
-          <w:lang w:val="en-US"/>
-        </w:rPr>
-      </w:pPr>
-      <w:r>
-        <w:rPr>
-          <w:lang w:val="en-US"/>
-        </w:rPr>
-        <w:t>29/11</w:t>
-      </w:r>
-      <w:r>
-        <w:rPr>
-          <w:lang w:val="en-US"/>
-        </w:rPr>
-        <w:t>/2017</w:t>
-      </w:r>
-    </w:p>
-    <w:p>
-      <w:r>
-        <w:rPr>
-          <w:highlight w:val="yellow"/>
-        </w:rPr>
-        <w:t>After being forced to rush out the FAQlink work yesterday I accidentally left in a bad test URL in the config (http://take.ms/8oeSd) - Putting out a fix for this as early as I possibly can but it still feels silly that I let it happen. Just purely from the rush and pressure that was on the ticket yesterday in order for it to be ready to demo to Matt.</w:t>
+      </w:pPr>
+      <w:r>
+        <w:t xml:space="preserve">06/02/2018 – 14/02/2018 </w:t>
+      </w:r>
+    </w:p>
+    <w:p>
+      <w:r>
+        <w:t xml:space="preserve">We started this sprint with a spike for all developers. We all got together for an hour and had a chat about how best to export data out of Zendesk. There was a lot of debate about whether we should use the REST API or the live streaming API. </w:t>
       </w:r>
     </w:p>
     <w:p/>
+    <w:p>
+      <w:r>
+        <w:t xml:space="preserve">We ended up bringing Anneka into the lounge to chat to use about exactly what she wanted. It turns out that her main concern was automatically pulling comments back from Zendesk – she was previously doing this by hand and pasting it all into google sheets to categorise feedback. To me this sounded like we didn’t need to implement anything huge at all, I suggested we just make a scripted spreadsheet that can pull back comments from the REST API and populate the spreadsheet. This would remove all of the manual work necessary and hopefully achieve exactly what Anneka wanted. She then agreed that it sounded </w:t>
+      </w:r>
+      <w:proofErr w:type="gramStart"/>
+      <w:r>
+        <w:t>suitable</w:t>
+      </w:r>
+      <w:proofErr w:type="gramEnd"/>
+      <w:r>
+        <w:t xml:space="preserve"> so we rubbed off the entire debate from the whiteboard and went back to basics.</w:t>
+      </w:r>
+    </w:p>
     <w:p/>
     <w:p>
-      <w:pPr>
-        <w:pStyle w:val="Fake-header"/>
-      </w:pPr>
-      <w:r>
-        <w:t>08/12</w:t>
-      </w:r>
-      <w:r>
-        <w:t>/2017</w:t>
-      </w:r>
-    </w:p>
-    <w:p>
-      <w:r>
-        <w:t>Today I spent the day teaching a new guy the ropes of CEX.</w:t>
-      </w:r>
-    </w:p>
-    <w:p>
-      <w:r>
-        <w:t>Jordan Claque is his name and he spent the entire day shadowing me from about 10:30am onwards. We started having a chat with Sam and I, both helping him get to know all of the projects that CEX has. It was a bit awkward at first trying to scramble for things to explain and say but eventually we sat down together and I talked him through the work I've been doing and we loosely pair programmed some of the work - Using his input for validation and sometimes coding improvements (input cookies check instead of a callback param)</w:t>
-      </w:r>
-    </w:p>
-    <w:p>
-      <w:r>
-        <w:t xml:space="preserve">He will be joining this pod so it's good to hit the ground running and start building a bond at the early stages, as well as helping him get to grips with the projects we have. Towards the afternoon we found a bitesize ticket for him to do: CEX-2025 - To add a "current product" title to MMB's P2P page we've been working on. I helped get him set up on Adrian's branch and then tried to let him find his feet a little, answering some questions as </w:t>
-      </w:r>
-      <w:r>
-        <w:lastRenderedPageBreak/>
-        <w:t>he went. It took a little bit of time but he found the right area and made the change. I told him to use Jamie for advice on UXUI and they made a prettier design with a paneled header. We then spent time trying to get an automated test working for this but struggled with bad re-mock dates since the branch was so old. Some of this will be automatically fixed when we merge master back in and take Sam's recent changes. However, I feel that it really helped me notice how far my social abilities have come to be able to spend an entire day with someone new and not really struggle to talk much and survive the day whilst being productive and teaching him as much as I could. I don't think I would have been near this confident or comfortable to help guide someone so much had I not had 5 months experience at HX. I also noticed that I used a lot more assertive language and prompts now; which is something I mentioned in my previous review - that my language was too wishy washy and unconfident. I believe that has made a change for the better nowadays and I confidently lead this newcomer to a reasonable understanding of CEX and some of our systems.</w:t>
+      <w:r>
+        <w:t xml:space="preserve">It felt good to be able to provide a solution that didn’t require over-engineering and a huge amount of investment. To me it’s more important that a problem has a sensible solution that is also time efficient. There’s no point building up the overhead of creating a service just to fetch Zendesk data. </w:t>
       </w:r>
     </w:p>
     <w:p/>
+    <w:p>
+      <w:r>
+        <w:t xml:space="preserve">I got to work immediately creating a spreadsheet script. This would scan a given column for ticket Ids and then pull back the first 2 comments (as requested by Anneka) and place them into the spreadsheet. This worked flawlessly and was incredibly simple to write. </w:t>
+      </w:r>
+    </w:p>
     <w:p/>
     <w:p>
-      <w:pPr>
-        <w:pStyle w:val="Fake-header"/>
-      </w:pPr>
-      <w:r>
-        <w:t>11/12/2017</w:t>
-      </w:r>
-    </w:p>
-    <w:p>
-      <w:r>
-        <w:t>Today was quite an eventful Monday, it started off quite normally - Just trying to write tests and helping Jordan a little bit. It was also extremely snow-y but none of it 'pitched'. Anyway, early in the morning there was an expedite on Render that I got a little bit involved in since I set out to in my objectives with Luke. I mainly helped Rosie/Sam investigate and it was caused by an issue where Slav merged his HAPI work before his Render work by mistake and left the payment page broken. This prevented customers making bookings on some older browsers as well as the partner sites that use Render.</w:t>
-      </w:r>
-    </w:p>
-    <w:p>
-      <w:r>
-        <w:t xml:space="preserve">Throughout the afternoon we were having a lot of discussion about how to handle the requests to the Priority Pin service on Heroku. It's hosted externally on Herokuapp and I asked Adrian to check with Pod-PII (Personally identifiable information team who fixed previous data breach issues) and the approach seemed a bit off. Upon some further investigation we found that our changes to allow the Manage-My-Booking (MMB) pages to use the service had actually put customer data at risk. We were storing their booking reference and user_ext_id (identifies the user) against the priority pin which is publicly accessible. This means that any person (or scraping bot) would be able to pull back this information and be able to View/Amend and even Cancel customer's bookings. Obviously this is a huge security flaw that we'd introduced via Render. However after a bit more investigation Tripapp was also storing customer emails against these numbers and could have been exploited by members of the public for potentially 3 years. At this point our discussion got pretty involved and the entire Pod joined a call to resolve the issues. We ended up deleting all current entries in the Herokuapp database so that all currently stored information was removed from public visibility. We also then put in a pull request into the Priority Pin service to disable all of it's functionality - prevent generation of numbers (and therefore the storage of customer info) and re-culled the database once this was live. Looking back, I knew it was a publicly accessible source of information but hadn't realised that we were storing such important information there. I always thought we only stored basic information about the customer's search etc so that the CC could provide contextualised help. We'll hopefully move the service all to a micro-service instead which will put the features under the .dockyard-io domain which is already internally secure. This is something we discussed at this sprint planning and I pushed for over the christmas </w:t>
-      </w:r>
-      <w:r>
-        <w:lastRenderedPageBreak/>
-        <w:t>period where we're not allowed to deploy anything big anyway. We'll see tomorrow what happens to this sprint since it was all based on the customer number and now that is on a hiatus. Fun fun!</w:t>
-      </w:r>
+      <w:r>
+        <w:t xml:space="preserve">I was pleased with my ability to find a really time-effective solution here and still leave Anneka completely satisfied with the tool. She’s praised it ever since as she no longer has to copy and paste lots of ticket comments around. I also felt that the discussions being held and my ability to push back and seek an alternative solution proved my confidence in communication and teamwork. </w:t>
+      </w:r>
+      <w:bookmarkStart w:id="0" w:name="_GoBack"/>
+      <w:bookmarkEnd w:id="0"/>
     </w:p>
     <w:p/>
     <w:p/>
@@ -4639,68 +5064,6 @@
     <w:p/>
     <w:p/>
     <w:p/>
-    <w:p/>
-    <w:p/>
-    <w:p/>
-    <w:p/>
-    <w:p/>
-    <w:p/>
-    <w:p>
-      <w:pPr>
-        <w:pStyle w:val="Title"/>
-      </w:pPr>
-      <w:r>
-        <w:t>JANUARY REACHED</w:t>
-      </w:r>
-    </w:p>
-    <w:p/>
-    <w:p>
-      <w:pPr>
-        <w:pStyle w:val="Fake-header"/>
-      </w:pPr>
-      <w:r>
-        <w:t>03/01/2018</w:t>
-      </w:r>
-    </w:p>
-    <w:p>
-      <w:r>
-        <w:t>After a bad sleep and barely waking up on time I had to be in a 4 hour meeting from 9am to 1pm without haviing breakfast. This felt quite long but Mike and myself did a good job of keeping the process moving with presenting tickets and running the plan-it poker since Nathan was away for.</w:t>
-      </w:r>
-    </w:p>
-    <w:p>
-      <w:r>
-        <w:t>http://take.ms/aMSjR</w:t>
-      </w:r>
-    </w:p>
-    <w:p>
-      <w:r>
-        <w:t>Right after the meeting and a lunch break there was a euro kinda expedite that Sam, Rosie, Stobie and I got involved with investigating to see why there was an issue in the payframe rejecting seemingly valid cards in the german CC (non-customer facing). Then had my 1-2-1 with Luke but lost all of my prep time to the expedite so winged it a bit but still had a few things to talk about.</w:t>
-      </w:r>
-    </w:p>
-    <w:p>
-      <w:r>
-        <w:t xml:space="preserve">Then towards the late afternoon Mike wanted a hand with merging in 4 of Adrian's PRs for the customer number work to make it secure again. We merged in Tripapp and Render successfully before merging in the Priority-Pin work which caused the Heroku app to crash a couple of times and fail requests. We investigated up until about 6:20pm before we </w:t>
-      </w:r>
-      <w:r>
-        <w:lastRenderedPageBreak/>
-        <w:t>decided to revert it all out since there was no obvious solution and deployments/reverts are still going to take time to get done. We ended up leaving around 7pm</w:t>
-      </w:r>
-    </w:p>
-    <w:p>
-      <w:r>
-        <w:t>http://take.ms/raRnZ</w:t>
-      </w:r>
-    </w:p>
-    <w:p/>
-    <w:p/>
-    <w:p/>
-    <w:p/>
-    <w:p/>
-    <w:p/>
-    <w:p/>
-    <w:p/>
-    <w:p/>
-    <w:p/>
     <w:p>
       <w:pPr>
         <w:rPr>
@@ -4891,7 +5254,7 @@
       </w:pPr>
     </w:p>
     <w:sectPr>
-      <w:footerReference w:type="default" r:id="rId10"/>
+      <w:footerReference w:type="default" r:id="rId13"/>
       <w:pgSz w:w="11906" w:h="16838"/>
       <w:pgMar w:top="1440" w:right="1440" w:bottom="1440" w:left="1440" w:header="708" w:footer="708" w:gutter="0"/>
       <w:cols w:space="708"/>
@@ -5027,7 +5390,7 @@
         <v:path o:extrusionok="f" gradientshapeok="t" o:connecttype="rect"/>
         <o:lock v:ext="edit" aspectratio="t"/>
       </v:shapetype>
-      <v:shape id="_x0000_i1478" type="#_x0000_t75" style="width:7.55pt;height:7.55pt" o:bullet="t">
+      <v:shape id="_x0000_i1526" type="#_x0000_t75" style="width:7.55pt;height:7.55pt" o:bullet="t">
         <v:imagedata r:id="rId1" o:title="mso8BBA54FB"/>
       </v:shape>
     </w:pict>
@@ -12020,7 +12383,7 @@
 </file>
 
 <file path=customXml/itemProps1.xml><?xml version="1.0" encoding="utf-8"?>
-<ds:datastoreItem xmlns:ds="http://schemas.openxmlformats.org/officeDocument/2006/customXml" ds:itemID="{604374A2-8222-EE44-8B20-00C5FAE7AC6D}">
+<ds:datastoreItem xmlns:ds="http://schemas.openxmlformats.org/officeDocument/2006/customXml" ds:itemID="{04CFCC59-7BF8-D44D-94C9-88E8107D4B80}">
   <ds:schemaRefs>
     <ds:schemaRef ds:uri="http://schemas.openxmlformats.org/officeDocument/2006/bibliography"/>
   </ds:schemaRefs>

</xml_diff>